<commit_message>
updated phone number and title
</commit_message>
<xml_diff>
--- a/Software Requirements Specification.docx
+++ b/Software Requirements Specification.docx
@@ -1,6 +1,6 @@
 
 <file path=word/document.xml><?xml version="1.0" encoding="utf-8"?>
-<w:document xmlns:wpc="http://schemas.microsoft.com/office/word/2010/wordprocessingCanvas" xmlns:mc="http://schemas.openxmlformats.org/markup-compatibility/2006" xmlns:o="urn:schemas-microsoft-com:office:office" xmlns:r="http://schemas.openxmlformats.org/officeDocument/2006/relationships" xmlns:m="http://schemas.openxmlformats.org/officeDocument/2006/math" xmlns:v="urn:schemas-microsoft-com:vml" xmlns:wp14="http://schemas.microsoft.com/office/word/2010/wordprocessingDrawing" xmlns:wp="http://schemas.openxmlformats.org/drawingml/2006/wordprocessingDrawing" xmlns:w10="urn:schemas-microsoft-com:office:word" xmlns:w="http://schemas.openxmlformats.org/wordprocessingml/2006/main" xmlns:w14="http://schemas.microsoft.com/office/word/2010/wordml" xmlns:wpg="http://schemas.microsoft.com/office/word/2010/wordprocessingGroup" xmlns:wpi="http://schemas.microsoft.com/office/word/2010/wordprocessingInk" xmlns:wne="http://schemas.microsoft.com/office/word/2006/wordml" xmlns:wps="http://schemas.microsoft.com/office/word/2010/wordprocessingShape" mc:Ignorable="w14 wp14">
+<w:document xmlns:ve="http://schemas.openxmlformats.org/markup-compatibility/2006" xmlns:o="urn:schemas-microsoft-com:office:office" xmlns:r="http://schemas.openxmlformats.org/officeDocument/2006/relationships" xmlns:m="http://schemas.openxmlformats.org/officeDocument/2006/math" xmlns:v="urn:schemas-microsoft-com:vml" xmlns:wp="http://schemas.openxmlformats.org/drawingml/2006/wordprocessingDrawing" xmlns:w10="urn:schemas-microsoft-com:office:word" xmlns:w="http://schemas.openxmlformats.org/wordprocessingml/2006/main" xmlns:wne="http://schemas.microsoft.com/office/word/2006/wordml">
   <w:body>
     <w:p>
       <w:pPr>
@@ -105,6 +105,14 @@
           <w:sz w:val="36"/>
         </w:rPr>
       </w:pPr>
+      <w:r>
+        <w:rPr>
+          <w:rFonts w:ascii="Segoe UI" w:hAnsi="Segoe UI" w:cs="Segoe UI"/>
+          <w:b/>
+          <w:sz w:val="36"/>
+        </w:rPr>
+        <w:t xml:space="preserve">Automated </w:t>
+      </w:r>
       <w:r>
         <w:rPr>
           <w:rFonts w:ascii="Segoe UI" w:hAnsi="Segoe UI" w:cs="Segoe UI"/>
@@ -1432,7 +1440,7 @@
         </w:rPr>
         <w:t xml:space="preserve">E-mail: </w:t>
       </w:r>
-      <w:hyperlink r:id="rId8" w:history="1">
+      <w:hyperlink r:id="rId7" w:history="1">
         <w:r>
           <w:rPr>
             <w:rStyle w:val="Hyperlink"/>
@@ -1511,7 +1519,7 @@
         </w:rPr>
         <w:t xml:space="preserve">E-mail: </w:t>
       </w:r>
-      <w:hyperlink r:id="rId9" w:history="1">
+      <w:hyperlink r:id="rId8" w:history="1">
         <w:r>
           <w:rPr>
             <w:rStyle w:val="Hyperlink"/>
@@ -1529,6 +1537,122 @@
         <w:contextualSpacing/>
         <w:rPr>
           <w:rFonts w:ascii="Segoe UI" w:hAnsi="Segoe UI" w:cs="Segoe UI"/>
+          <w:sz w:val="20"/>
+          <w:szCs w:val="20"/>
+        </w:rPr>
+      </w:pPr>
+      <w:r>
+        <w:rPr>
+          <w:rFonts w:ascii="Segoe UI" w:hAnsi="Segoe UI" w:cs="Segoe UI"/>
+          <w:sz w:val="20"/>
+          <w:szCs w:val="20"/>
+        </w:rPr>
+        <w:t>Phone: (</w:t>
+      </w:r>
+      <w:r>
+        <w:rPr>
+          <w:rFonts w:ascii="Segoe UI" w:hAnsi="Segoe UI" w:cs="Segoe UI"/>
+          <w:sz w:val="20"/>
+          <w:szCs w:val="20"/>
+        </w:rPr>
+        <w:t>503</w:t>
+      </w:r>
+      <w:r>
+        <w:rPr>
+          <w:rFonts w:ascii="Segoe UI" w:hAnsi="Segoe UI" w:cs="Segoe UI"/>
+          <w:sz w:val="20"/>
+          <w:szCs w:val="20"/>
+        </w:rPr>
+        <w:t xml:space="preserve">) </w:t>
+      </w:r>
+      <w:r>
+        <w:rPr>
+          <w:rFonts w:ascii="Segoe UI" w:hAnsi="Segoe UI" w:cs="Segoe UI"/>
+          <w:sz w:val="20"/>
+          <w:szCs w:val="20"/>
+        </w:rPr>
+        <w:t>898</w:t>
+      </w:r>
+      <w:r>
+        <w:rPr>
+          <w:rFonts w:ascii="Segoe UI" w:hAnsi="Segoe UI" w:cs="Segoe UI"/>
+          <w:sz w:val="20"/>
+          <w:szCs w:val="20"/>
+        </w:rPr>
+        <w:t>-</w:t>
+      </w:r>
+      <w:r>
+        <w:rPr>
+          <w:rFonts w:ascii="Segoe UI" w:hAnsi="Segoe UI" w:cs="Segoe UI"/>
+          <w:sz w:val="20"/>
+          <w:szCs w:val="20"/>
+        </w:rPr>
+        <w:t>0184</w:t>
+      </w:r>
+    </w:p>
+    <w:p>
+      <w:pPr>
+        <w:spacing w:line="240" w:lineRule="auto"/>
+        <w:contextualSpacing/>
+        <w:rPr>
+          <w:rFonts w:ascii="Segoe UI" w:hAnsi="Segoe UI" w:cs="Segoe UI"/>
+          <w:sz w:val="20"/>
+          <w:szCs w:val="20"/>
+        </w:rPr>
+      </w:pPr>
+    </w:p>
+    <w:p>
+      <w:pPr>
+        <w:spacing w:line="240" w:lineRule="auto"/>
+        <w:contextualSpacing/>
+        <w:rPr>
+          <w:rFonts w:ascii="Segoe UI" w:hAnsi="Segoe UI" w:cs="Segoe UI"/>
+          <w:sz w:val="20"/>
+          <w:szCs w:val="20"/>
+        </w:rPr>
+      </w:pPr>
+      <w:r>
+        <w:rPr>
+          <w:rFonts w:ascii="Segoe UI" w:hAnsi="Segoe UI" w:cs="Segoe UI"/>
+          <w:sz w:val="20"/>
+          <w:szCs w:val="20"/>
+        </w:rPr>
+        <w:t>Brian Kennedy</w:t>
+      </w:r>
+    </w:p>
+    <w:p>
+      <w:pPr>
+        <w:spacing w:line="240" w:lineRule="auto"/>
+        <w:contextualSpacing/>
+        <w:rPr>
+          <w:rFonts w:ascii="Segoe UI" w:hAnsi="Segoe UI" w:cs="Segoe UI"/>
+          <w:sz w:val="20"/>
+          <w:szCs w:val="20"/>
+        </w:rPr>
+      </w:pPr>
+      <w:r>
+        <w:rPr>
+          <w:rFonts w:ascii="Segoe UI" w:hAnsi="Segoe UI" w:cs="Segoe UI"/>
+          <w:sz w:val="20"/>
+          <w:szCs w:val="20"/>
+        </w:rPr>
+        <w:t xml:space="preserve">E-mail: </w:t>
+      </w:r>
+      <w:r>
+        <w:rPr>
+          <w:rFonts w:ascii="Segoe UI" w:hAnsi="Segoe UI" w:cs="Segoe UI"/>
+          <w:sz w:val="20"/>
+          <w:szCs w:val="20"/>
+        </w:rPr>
+        <w:t>b919k168@ku.edu</w:t>
+      </w:r>
+    </w:p>
+    <w:p>
+      <w:pPr>
+        <w:spacing w:line="240" w:lineRule="auto"/>
+        <w:contextualSpacing/>
+        <w:rPr>
+          <w:rFonts w:ascii="Segoe UI" w:hAnsi="Segoe UI" w:cs="Segoe UI"/>
           <w:color w:val="FF0000"/>
           <w:sz w:val="20"/>
           <w:szCs w:val="20"/>
@@ -1561,84 +1685,6 @@
         <w:contextualSpacing/>
         <w:rPr>
           <w:rFonts w:ascii="Segoe UI" w:hAnsi="Segoe UI" w:cs="Segoe UI"/>
-          <w:sz w:val="20"/>
-          <w:szCs w:val="20"/>
-        </w:rPr>
-      </w:pPr>
-      <w:r>
-        <w:rPr>
-          <w:rFonts w:ascii="Segoe UI" w:hAnsi="Segoe UI" w:cs="Segoe UI"/>
-          <w:sz w:val="20"/>
-          <w:szCs w:val="20"/>
-        </w:rPr>
-        <w:t>Brian Kennedy</w:t>
-      </w:r>
-    </w:p>
-    <w:p>
-      <w:pPr>
-        <w:spacing w:line="240" w:lineRule="auto"/>
-        <w:contextualSpacing/>
-        <w:rPr>
-          <w:rFonts w:ascii="Segoe UI" w:hAnsi="Segoe UI" w:cs="Segoe UI"/>
-          <w:sz w:val="20"/>
-          <w:szCs w:val="20"/>
-        </w:rPr>
-      </w:pPr>
-      <w:r>
-        <w:rPr>
-          <w:rFonts w:ascii="Segoe UI" w:hAnsi="Segoe UI" w:cs="Segoe UI"/>
-          <w:sz w:val="20"/>
-          <w:szCs w:val="20"/>
-        </w:rPr>
-        <w:t xml:space="preserve">E-mail: </w:t>
-      </w:r>
-      <w:r>
-        <w:rPr>
-          <w:rFonts w:ascii="Segoe UI" w:hAnsi="Segoe UI" w:cs="Segoe UI"/>
-          <w:sz w:val="20"/>
-          <w:szCs w:val="20"/>
-        </w:rPr>
-        <w:t>b919k168@ku.edu</w:t>
-      </w:r>
-    </w:p>
-    <w:p>
-      <w:pPr>
-        <w:spacing w:line="240" w:lineRule="auto"/>
-        <w:contextualSpacing/>
-        <w:rPr>
-          <w:rFonts w:ascii="Segoe UI" w:hAnsi="Segoe UI" w:cs="Segoe UI"/>
-          <w:color w:val="FF0000"/>
-          <w:sz w:val="20"/>
-          <w:szCs w:val="20"/>
-        </w:rPr>
-      </w:pPr>
-      <w:r>
-        <w:rPr>
-          <w:rFonts w:ascii="Segoe UI" w:hAnsi="Segoe UI" w:cs="Segoe UI"/>
-          <w:color w:val="FF0000"/>
-          <w:sz w:val="20"/>
-          <w:szCs w:val="20"/>
-        </w:rPr>
-        <w:t>Phone: (XXX) XXX-XXXX</w:t>
-      </w:r>
-    </w:p>
-    <w:p>
-      <w:pPr>
-        <w:spacing w:line="240" w:lineRule="auto"/>
-        <w:contextualSpacing/>
-        <w:rPr>
-          <w:rFonts w:ascii="Segoe UI" w:hAnsi="Segoe UI" w:cs="Segoe UI"/>
-          <w:sz w:val="20"/>
-          <w:szCs w:val="20"/>
-        </w:rPr>
-      </w:pPr>
-    </w:p>
-    <w:p>
-      <w:pPr>
-        <w:spacing w:line="240" w:lineRule="auto"/>
-        <w:contextualSpacing/>
-        <w:rPr>
-          <w:rFonts w:ascii="Segoe UI" w:hAnsi="Segoe UI" w:cs="Segoe UI"/>
           <w:b/>
           <w:sz w:val="20"/>
           <w:szCs w:val="20"/>
@@ -2614,89 +2660,61 @@
           <w:rFonts w:ascii="Segoe UI" w:hAnsi="Segoe UI" w:cs="Segoe UI"/>
           <w:sz w:val="20"/>
         </w:rPr>
-        <w:t xml:space="preserve">To execute the recipe import feature, the user will launch the application and select ‘Import a Recipe’. The application </w:t>
-      </w:r>
-      <w:r>
-        <w:rPr>
-          <w:rFonts w:ascii="Segoe UI" w:hAnsi="Segoe UI" w:cs="Segoe UI"/>
-          <w:sz w:val="20"/>
-        </w:rPr>
-        <w:t>will then prompt the user to ensure that the text file is properly formatted and is located in the source directory of the application. The user can confirm both of these requirements have been met by selecting ‘OK’. Once the user selects ‘OK’, the application will request the filename of the recipe from the user. The user will input the correct filename, and the application will import the recipe.</w:t>
-      </w:r>
-    </w:p>
-    <w:p>
-      <w:pPr>
-        <w:spacing w:line="240" w:lineRule="auto"/>
-        <w:contextualSpacing/>
-        <w:rPr>
-          <w:rFonts w:ascii="Segoe UI" w:hAnsi="Segoe UI" w:cs="Segoe UI"/>
-          <w:sz w:val="20"/>
-        </w:rPr>
-      </w:pPr>
-    </w:p>
-    <w:p>
-      <w:pPr>
-        <w:spacing w:line="240" w:lineRule="auto"/>
-        <w:contextualSpacing/>
-        <w:rPr>
-          <w:rFonts w:ascii="Segoe UI" w:hAnsi="Segoe UI" w:cs="Segoe UI"/>
-          <w:sz w:val="20"/>
-        </w:rPr>
-      </w:pPr>
-      <w:r>
-        <w:rPr>
-          <w:rFonts w:ascii="Segoe UI" w:hAnsi="Segoe UI" w:cs="Segoe UI"/>
-          <w:sz w:val="20"/>
-        </w:rPr>
-        <w:t>To add a recipe to the database, the user will launch the application</w:t>
-      </w:r>
-      <w:r>
-        <w:rPr>
-          <w:rFonts w:ascii="Segoe UI" w:hAnsi="Segoe UI" w:cs="Segoe UI"/>
-          <w:sz w:val="20"/>
-        </w:rPr>
-        <w:t xml:space="preserve"> and select ‘Add a Recipe’. The application will then prompt the user to add information via a series of prompts. These prompts include the recipe’s name, serving size, ingredients, bake/cook time, instructions, etc. </w:t>
-      </w:r>
-    </w:p>
-    <w:p>
-      <w:pPr>
-        <w:spacing w:line="240" w:lineRule="auto"/>
-        <w:contextualSpacing/>
-        <w:rPr>
-          <w:rFonts w:ascii="Segoe UI" w:hAnsi="Segoe UI" w:cs="Segoe UI"/>
-          <w:sz w:val="20"/>
-        </w:rPr>
-      </w:pPr>
-    </w:p>
-    <w:p>
-      <w:pPr>
-        <w:spacing w:line="240" w:lineRule="auto"/>
-        <w:contextualSpacing/>
-        <w:rPr>
-          <w:rFonts w:ascii="Segoe UI" w:hAnsi="Segoe UI" w:cs="Segoe UI"/>
-          <w:sz w:val="20"/>
-        </w:rPr>
-      </w:pPr>
-      <w:r>
-        <w:rPr>
-          <w:rFonts w:ascii="Segoe UI" w:hAnsi="Segoe UI" w:cs="Segoe UI"/>
-          <w:sz w:val="20"/>
-        </w:rPr>
-        <w:t xml:space="preserve">To modify a recipe, the user will </w:t>
-      </w:r>
-      <w:r>
-        <w:rPr>
-          <w:rFonts w:ascii="Segoe UI" w:hAnsi="Segoe UI" w:cs="Segoe UI"/>
-          <w:sz w:val="20"/>
-        </w:rPr>
-        <w:t xml:space="preserve">launch the application and </w:t>
-      </w:r>
-      <w:r>
-        <w:rPr>
-          <w:rFonts w:ascii="Segoe UI" w:hAnsi="Segoe UI" w:cs="Segoe UI"/>
-          <w:sz w:val="20"/>
-        </w:rPr>
-        <w:t>select ‘Modify a Recipe’. The application will then prompt the user to enter the name of the recipe. Once the user inputs the name of a recipe within the database, the contents of that recipe will be presented to the user. The user will then be able to select a field (name, ingredients, bake/cook time, etc.) to modify. The user will be prompted to enter the updated information. Once the user inputs the new information, the application will update the recipe.</w:t>
+        <w:t>To execute the recipe import feature, the user will launch the application and select ‘Import a Recipe’. The application will then prompt the user to ensure that the text file is properly formatted and is located in the source directory of the application. The user can confirm both of these requirements have been met by selecting ‘OK’. Once the user selects ‘OK’, the application will request the filename of the recipe from the user. The user will input the correct filename, and the application will import the recipe.</w:t>
+      </w:r>
+    </w:p>
+    <w:p>
+      <w:pPr>
+        <w:spacing w:line="240" w:lineRule="auto"/>
+        <w:contextualSpacing/>
+        <w:rPr>
+          <w:rFonts w:ascii="Segoe UI" w:hAnsi="Segoe UI" w:cs="Segoe UI"/>
+          <w:sz w:val="20"/>
+        </w:rPr>
+      </w:pPr>
+    </w:p>
+    <w:p>
+      <w:pPr>
+        <w:spacing w:line="240" w:lineRule="auto"/>
+        <w:contextualSpacing/>
+        <w:rPr>
+          <w:rFonts w:ascii="Segoe UI" w:hAnsi="Segoe UI" w:cs="Segoe UI"/>
+          <w:sz w:val="20"/>
+        </w:rPr>
+      </w:pPr>
+      <w:r>
+        <w:rPr>
+          <w:rFonts w:ascii="Segoe UI" w:hAnsi="Segoe UI" w:cs="Segoe UI"/>
+          <w:sz w:val="20"/>
+        </w:rPr>
+        <w:t xml:space="preserve">To add a recipe to the database, the user will launch the application and select ‘Add a Recipe’. The application will then prompt the user to add information via a series of prompts. These prompts include the recipe’s name, serving size, ingredients, bake/cook time, instructions, etc. </w:t>
+      </w:r>
+    </w:p>
+    <w:p>
+      <w:pPr>
+        <w:spacing w:line="240" w:lineRule="auto"/>
+        <w:contextualSpacing/>
+        <w:rPr>
+          <w:rFonts w:ascii="Segoe UI" w:hAnsi="Segoe UI" w:cs="Segoe UI"/>
+          <w:sz w:val="20"/>
+        </w:rPr>
+      </w:pPr>
+    </w:p>
+    <w:p>
+      <w:pPr>
+        <w:spacing w:line="240" w:lineRule="auto"/>
+        <w:contextualSpacing/>
+        <w:rPr>
+          <w:rFonts w:ascii="Segoe UI" w:hAnsi="Segoe UI" w:cs="Segoe UI"/>
+          <w:sz w:val="20"/>
+        </w:rPr>
+      </w:pPr>
+      <w:r>
+        <w:rPr>
+          <w:rFonts w:ascii="Segoe UI" w:hAnsi="Segoe UI" w:cs="Segoe UI"/>
+          <w:sz w:val="20"/>
+        </w:rPr>
+        <w:t>To modify a recipe, the user will launch the application and select ‘Modify a Recipe’. The application will then prompt the user to enter the name of the recipe. Once the user inputs the name of a recipe within the database, the contents of that recipe will be presented to the user. The user will then be able to select a field (name, ingredients, bake/cook time, etc.) to modify. The user will be prompted to enter the updated information. Once the user inputs the new information, the application will update the recipe.</w:t>
       </w:r>
     </w:p>
     <w:p>
@@ -2780,6 +2798,7 @@
           <w:sz w:val="20"/>
         </w:rPr>
       </w:pPr>
+      <w:proofErr w:type="gramStart"/>
       <w:r>
         <w:rPr>
           <w:rFonts w:ascii="Segoe UI" w:hAnsi="Segoe UI" w:cs="Segoe UI"/>
@@ -2806,28 +2825,37 @@
           <w:rFonts w:ascii="Segoe UI" w:hAnsi="Segoe UI" w:cs="Segoe UI"/>
           <w:sz w:val="20"/>
         </w:rPr>
-        <w:t>a text file in the specified XML format. Instructions and examples of this formatting requirement will be made available as a deliverable along with the application.</w:t>
-      </w:r>
-    </w:p>
-    <w:p>
-      <w:pPr>
-        <w:spacing w:line="240" w:lineRule="auto"/>
-        <w:contextualSpacing/>
-        <w:rPr>
-          <w:rFonts w:ascii="Segoe UI" w:hAnsi="Segoe UI" w:cs="Segoe UI"/>
-          <w:sz w:val="20"/>
-        </w:rPr>
-      </w:pPr>
-    </w:p>
-    <w:p>
-      <w:pPr>
-        <w:spacing w:line="240" w:lineRule="auto"/>
-        <w:contextualSpacing/>
-        <w:rPr>
-          <w:rFonts w:ascii="Segoe UI" w:hAnsi="Segoe UI" w:cs="Segoe UI"/>
-          <w:sz w:val="20"/>
-        </w:rPr>
-      </w:pPr>
+        <w:t>a text file in the specified XML format.</w:t>
+      </w:r>
+      <w:proofErr w:type="gramEnd"/>
+      <w:r>
+        <w:rPr>
+          <w:rFonts w:ascii="Segoe UI" w:hAnsi="Segoe UI" w:cs="Segoe UI"/>
+          <w:sz w:val="20"/>
+        </w:rPr>
+        <w:t xml:space="preserve"> Instructions and examples of this formatting requirement will be made available as a deliverable along with the application.</w:t>
+      </w:r>
+    </w:p>
+    <w:p>
+      <w:pPr>
+        <w:spacing w:line="240" w:lineRule="auto"/>
+        <w:contextualSpacing/>
+        <w:rPr>
+          <w:rFonts w:ascii="Segoe UI" w:hAnsi="Segoe UI" w:cs="Segoe UI"/>
+          <w:sz w:val="20"/>
+        </w:rPr>
+      </w:pPr>
+    </w:p>
+    <w:p>
+      <w:pPr>
+        <w:spacing w:line="240" w:lineRule="auto"/>
+        <w:contextualSpacing/>
+        <w:rPr>
+          <w:rFonts w:ascii="Segoe UI" w:hAnsi="Segoe UI" w:cs="Segoe UI"/>
+          <w:sz w:val="20"/>
+        </w:rPr>
+      </w:pPr>
+      <w:proofErr w:type="gramStart"/>
       <w:r>
         <w:rPr>
           <w:rFonts w:ascii="Segoe UI" w:hAnsi="Segoe UI" w:cs="Segoe UI"/>
@@ -2847,7 +2875,15 @@
           <w:rFonts w:ascii="Segoe UI" w:hAnsi="Segoe UI" w:cs="Segoe UI"/>
           <w:sz w:val="20"/>
         </w:rPr>
-        <w:t xml:space="preserve">PDF generation will only be possible if there is at least one recipe in the user’s recipe database. </w:t>
+        <w:t>PDF generation will only be possible if there is at least one recipe in the user’s recipe database.</w:t>
+      </w:r>
+      <w:proofErr w:type="gramEnd"/>
+      <w:r>
+        <w:rPr>
+          <w:rFonts w:ascii="Segoe UI" w:hAnsi="Segoe UI" w:cs="Segoe UI"/>
+          <w:sz w:val="20"/>
+        </w:rPr>
+        <w:t xml:space="preserve"> </w:t>
       </w:r>
     </w:p>
     <w:p>
@@ -2969,14 +3005,30 @@
           <w:rFonts w:ascii="Segoe UI" w:hAnsi="Segoe UI" w:cs="Segoe UI"/>
           <w:sz w:val="20"/>
         </w:rPr>
-        <w:t xml:space="preserve"> by any number of independent users.</w:t>
-      </w:r>
-      <w:r>
-        <w:rPr>
-          <w:rFonts w:ascii="Segoe UI" w:hAnsi="Segoe UI" w:cs="Segoe UI"/>
-          <w:sz w:val="20"/>
-        </w:rPr>
-        <w:t>. There is no limit</w:t>
+        <w:t xml:space="preserve"> by any number of independent users</w:t>
+      </w:r>
+      <w:proofErr w:type="gramStart"/>
+      <w:r>
+        <w:rPr>
+          <w:rFonts w:ascii="Segoe UI" w:hAnsi="Segoe UI" w:cs="Segoe UI"/>
+          <w:sz w:val="20"/>
+        </w:rPr>
+        <w:t>.</w:t>
+      </w:r>
+      <w:r>
+        <w:rPr>
+          <w:rFonts w:ascii="Segoe UI" w:hAnsi="Segoe UI" w:cs="Segoe UI"/>
+          <w:sz w:val="20"/>
+        </w:rPr>
+        <w:t>.</w:t>
+      </w:r>
+      <w:proofErr w:type="gramEnd"/>
+      <w:r>
+        <w:rPr>
+          <w:rFonts w:ascii="Segoe UI" w:hAnsi="Segoe UI" w:cs="Segoe UI"/>
+          <w:sz w:val="20"/>
+        </w:rPr>
+        <w:t xml:space="preserve"> There is no limit</w:t>
       </w:r>
       <w:r>
         <w:rPr>
@@ -3422,7 +3474,7 @@
       </w:r>
     </w:p>
     <w:sectPr>
-      <w:footerReference w:type="default" r:id="rId10"/>
+      <w:footerReference w:type="default" r:id="rId9"/>
       <w:pgSz w:w="12240" w:h="15840"/>
       <w:pgMar w:top="1080" w:right="1080" w:bottom="1080" w:left="1080" w:header="720" w:footer="720" w:gutter="0"/>
       <w:cols w:space="720"/>
@@ -3434,7 +3486,7 @@
 </file>
 
 <file path=word/endnotes.xml><?xml version="1.0" encoding="utf-8"?>
-<w:endnotes xmlns:wpc="http://schemas.microsoft.com/office/word/2010/wordprocessingCanvas" xmlns:mc="http://schemas.openxmlformats.org/markup-compatibility/2006" xmlns:o="urn:schemas-microsoft-com:office:office" xmlns:r="http://schemas.openxmlformats.org/officeDocument/2006/relationships" xmlns:m="http://schemas.openxmlformats.org/officeDocument/2006/math" xmlns:v="urn:schemas-microsoft-com:vml" xmlns:wp14="http://schemas.microsoft.com/office/word/2010/wordprocessingDrawing" xmlns:wp="http://schemas.openxmlformats.org/drawingml/2006/wordprocessingDrawing" xmlns:w10="urn:schemas-microsoft-com:office:word" xmlns:w="http://schemas.openxmlformats.org/wordprocessingml/2006/main" xmlns:w14="http://schemas.microsoft.com/office/word/2010/wordml" xmlns:wpg="http://schemas.microsoft.com/office/word/2010/wordprocessingGroup" xmlns:wpi="http://schemas.microsoft.com/office/word/2010/wordprocessingInk" xmlns:wne="http://schemas.microsoft.com/office/word/2006/wordml" xmlns:wps="http://schemas.microsoft.com/office/word/2010/wordprocessingShape" mc:Ignorable="w14 wp14">
+<w:endnotes xmlns:ve="http://schemas.openxmlformats.org/markup-compatibility/2006" xmlns:o="urn:schemas-microsoft-com:office:office" xmlns:r="http://schemas.openxmlformats.org/officeDocument/2006/relationships" xmlns:m="http://schemas.openxmlformats.org/officeDocument/2006/math" xmlns:v="urn:schemas-microsoft-com:vml" xmlns:wp="http://schemas.openxmlformats.org/drawingml/2006/wordprocessingDrawing" xmlns:w10="urn:schemas-microsoft-com:office:word" xmlns:w="http://schemas.openxmlformats.org/wordprocessingml/2006/main" xmlns:wne="http://schemas.microsoft.com/office/word/2006/wordml">
   <w:endnote w:type="separator" w:id="-1">
     <w:p>
       <w:pPr>
@@ -3459,7 +3511,7 @@
 </file>
 
 <file path=word/footer1.xml><?xml version="1.0" encoding="utf-8"?>
-<w:ftr xmlns:wpc="http://schemas.microsoft.com/office/word/2010/wordprocessingCanvas" xmlns:mc="http://schemas.openxmlformats.org/markup-compatibility/2006" xmlns:o="urn:schemas-microsoft-com:office:office" xmlns:r="http://schemas.openxmlformats.org/officeDocument/2006/relationships" xmlns:m="http://schemas.openxmlformats.org/officeDocument/2006/math" xmlns:v="urn:schemas-microsoft-com:vml" xmlns:wp14="http://schemas.microsoft.com/office/word/2010/wordprocessingDrawing" xmlns:wp="http://schemas.openxmlformats.org/drawingml/2006/wordprocessingDrawing" xmlns:w10="urn:schemas-microsoft-com:office:word" xmlns:w="http://schemas.openxmlformats.org/wordprocessingml/2006/main" xmlns:w14="http://schemas.microsoft.com/office/word/2010/wordml" xmlns:wpg="http://schemas.microsoft.com/office/word/2010/wordprocessingGroup" xmlns:wpi="http://schemas.microsoft.com/office/word/2010/wordprocessingInk" xmlns:wne="http://schemas.microsoft.com/office/word/2006/wordml" xmlns:wps="http://schemas.microsoft.com/office/word/2010/wordprocessingShape" mc:Ignorable="w14 wp14">
+<w:ftr xmlns:ve="http://schemas.openxmlformats.org/markup-compatibility/2006" xmlns:o="urn:schemas-microsoft-com:office:office" xmlns:r="http://schemas.openxmlformats.org/officeDocument/2006/relationships" xmlns:m="http://schemas.openxmlformats.org/officeDocument/2006/math" xmlns:v="urn:schemas-microsoft-com:vml" xmlns:wp="http://schemas.openxmlformats.org/drawingml/2006/wordprocessingDrawing" xmlns:w10="urn:schemas-microsoft-com:office:word" xmlns:w="http://schemas.openxmlformats.org/wordprocessingml/2006/main" xmlns:wne="http://schemas.microsoft.com/office/word/2006/wordml">
   <w:sdt>
     <w:sdtPr>
       <w:id w:val="-96567188"/>
@@ -3492,7 +3544,7 @@
           <w:rPr>
             <w:noProof/>
           </w:rPr>
-          <w:t>5</w:t>
+          <w:t>2</w:t>
         </w:r>
         <w:r>
           <w:rPr>
@@ -3512,7 +3564,7 @@
 </file>
 
 <file path=word/footnotes.xml><?xml version="1.0" encoding="utf-8"?>
-<w:footnotes xmlns:wpc="http://schemas.microsoft.com/office/word/2010/wordprocessingCanvas" xmlns:mc="http://schemas.openxmlformats.org/markup-compatibility/2006" xmlns:o="urn:schemas-microsoft-com:office:office" xmlns:r="http://schemas.openxmlformats.org/officeDocument/2006/relationships" xmlns:m="http://schemas.openxmlformats.org/officeDocument/2006/math" xmlns:v="urn:schemas-microsoft-com:vml" xmlns:wp14="http://schemas.microsoft.com/office/word/2010/wordprocessingDrawing" xmlns:wp="http://schemas.openxmlformats.org/drawingml/2006/wordprocessingDrawing" xmlns:w10="urn:schemas-microsoft-com:office:word" xmlns:w="http://schemas.openxmlformats.org/wordprocessingml/2006/main" xmlns:w14="http://schemas.microsoft.com/office/word/2010/wordml" xmlns:wpg="http://schemas.microsoft.com/office/word/2010/wordprocessingGroup" xmlns:wpi="http://schemas.microsoft.com/office/word/2010/wordprocessingInk" xmlns:wne="http://schemas.microsoft.com/office/word/2006/wordml" xmlns:wps="http://schemas.microsoft.com/office/word/2010/wordprocessingShape" mc:Ignorable="w14 wp14">
+<w:footnotes xmlns:ve="http://schemas.openxmlformats.org/markup-compatibility/2006" xmlns:o="urn:schemas-microsoft-com:office:office" xmlns:r="http://schemas.openxmlformats.org/officeDocument/2006/relationships" xmlns:m="http://schemas.openxmlformats.org/officeDocument/2006/math" xmlns:v="urn:schemas-microsoft-com:vml" xmlns:wp="http://schemas.openxmlformats.org/drawingml/2006/wordprocessingDrawing" xmlns:w10="urn:schemas-microsoft-com:office:word" xmlns:w="http://schemas.openxmlformats.org/wordprocessingml/2006/main" xmlns:wne="http://schemas.microsoft.com/office/word/2006/wordml">
   <w:footnote w:type="separator" w:id="-1">
     <w:p>
       <w:pPr>
@@ -3537,7 +3589,7 @@
 </file>
 
 <file path=word/numbering.xml><?xml version="1.0" encoding="utf-8"?>
-<w:numbering xmlns:wpc="http://schemas.microsoft.com/office/word/2010/wordprocessingCanvas" xmlns:mc="http://schemas.openxmlformats.org/markup-compatibility/2006" xmlns:o="urn:schemas-microsoft-com:office:office" xmlns:r="http://schemas.openxmlformats.org/officeDocument/2006/relationships" xmlns:m="http://schemas.openxmlformats.org/officeDocument/2006/math" xmlns:v="urn:schemas-microsoft-com:vml" xmlns:wp14="http://schemas.microsoft.com/office/word/2010/wordprocessingDrawing" xmlns:wp="http://schemas.openxmlformats.org/drawingml/2006/wordprocessingDrawing" xmlns:w10="urn:schemas-microsoft-com:office:word" xmlns:w="http://schemas.openxmlformats.org/wordprocessingml/2006/main" xmlns:w14="http://schemas.microsoft.com/office/word/2010/wordml" xmlns:wpg="http://schemas.microsoft.com/office/word/2010/wordprocessingGroup" xmlns:wpi="http://schemas.microsoft.com/office/word/2010/wordprocessingInk" xmlns:wne="http://schemas.microsoft.com/office/word/2006/wordml" xmlns:wps="http://schemas.microsoft.com/office/word/2010/wordprocessingShape" mc:Ignorable="w14 wp14">
+<w:numbering xmlns:ve="http://schemas.openxmlformats.org/markup-compatibility/2006" xmlns:o="urn:schemas-microsoft-com:office:office" xmlns:r="http://schemas.openxmlformats.org/officeDocument/2006/relationships" xmlns:m="http://schemas.openxmlformats.org/officeDocument/2006/math" xmlns:v="urn:schemas-microsoft-com:vml" xmlns:wp="http://schemas.openxmlformats.org/drawingml/2006/wordprocessingDrawing" xmlns:w10="urn:schemas-microsoft-com:office:word" xmlns:w="http://schemas.openxmlformats.org/wordprocessingml/2006/main" xmlns:wne="http://schemas.microsoft.com/office/word/2006/wordml">
   <w:abstractNum w:abstractNumId="0">
     <w:nsid w:val="50F161E5"/>
     <w:multiLevelType w:val="hybridMultilevel"/>
@@ -3634,7 +3686,7 @@
 </file>
 
 <file path=word/styles.xml><?xml version="1.0" encoding="utf-8"?>
-<w:styles xmlns:mc="http://schemas.openxmlformats.org/markup-compatibility/2006" xmlns:r="http://schemas.openxmlformats.org/officeDocument/2006/relationships" xmlns:w="http://schemas.openxmlformats.org/wordprocessingml/2006/main" xmlns:w14="http://schemas.microsoft.com/office/word/2010/wordml" mc:Ignorable="w14">
+<w:styles xmlns:r="http://schemas.openxmlformats.org/officeDocument/2006/relationships" xmlns:w="http://schemas.openxmlformats.org/wordprocessingml/2006/main">
   <w:docDefaults>
     <w:rPrDefault>
       <w:rPr>
@@ -3792,6 +3844,7 @@
   <w:style w:type="paragraph" w:default="1" w:styleId="Normal">
     <w:name w:val="Normal"/>
     <w:qFormat/>
+    <w:rsid w:val="00BD5229"/>
   </w:style>
   <w:style w:type="character" w:default="1" w:styleId="DefaultParagraphFont">
     <w:name w:val="Default Paragraph Font"/>
@@ -3804,6 +3857,7 @@
     <w:uiPriority w:val="99"/>
     <w:semiHidden/>
     <w:unhideWhenUsed/>
+    <w:qFormat/>
     <w:tblPr>
       <w:tblInd w:w="0" w:type="dxa"/>
       <w:tblCellMar>

</xml_diff>